<commit_message>
commit incl kubernetes, docker volume integration
</commit_message>
<xml_diff>
--- a/PLC4 Project.docx
+++ b/PLC4 Project.docx
@@ -23,12 +23,12 @@
           <wp:inline distB="114300" distT="114300" distL="114300" distR="114300">
             <wp:extent cx="5943600" cy="5778500"/>
             <wp:effectExtent b="0" l="0" r="0" t="0"/>
-            <wp:docPr id="1" name="image7.png"/>
+            <wp:docPr id="2" name="image8.png"/>
             <a:graphic>
               <a:graphicData uri="http://schemas.openxmlformats.org/drawingml/2006/picture">
                 <pic:pic>
                   <pic:nvPicPr>
-                    <pic:cNvPr id="0" name="image7.png"/>
+                    <pic:cNvPr id="0" name="image8.png"/>
                     <pic:cNvPicPr preferRelativeResize="0"/>
                   </pic:nvPicPr>
                   <pic:blipFill>
@@ -89,12 +89,12 @@
           <wp:inline distB="114300" distT="114300" distL="114300" distR="114300">
             <wp:extent cx="5943600" cy="5715000"/>
             <wp:effectExtent b="0" l="0" r="0" t="0"/>
-            <wp:docPr id="5" name="image5.png"/>
+            <wp:docPr id="4" name="image3.png"/>
             <a:graphic>
               <a:graphicData uri="http://schemas.openxmlformats.org/drawingml/2006/picture">
                 <pic:pic>
                   <pic:nvPicPr>
-                    <pic:cNvPr id="0" name="image5.png"/>
+                    <pic:cNvPr id="0" name="image3.png"/>
                     <pic:cNvPicPr preferRelativeResize="0"/>
                   </pic:nvPicPr>
                   <pic:blipFill>
@@ -134,12 +134,12 @@
           <wp:inline distB="114300" distT="114300" distL="114300" distR="114300">
             <wp:extent cx="5943600" cy="3784600"/>
             <wp:effectExtent b="0" l="0" r="0" t="0"/>
-            <wp:docPr id="2" name="image6.png"/>
+            <wp:docPr id="3" name="image9.png"/>
             <a:graphic>
               <a:graphicData uri="http://schemas.openxmlformats.org/drawingml/2006/picture">
                 <pic:pic>
                   <pic:nvPicPr>
-                    <pic:cNvPr id="0" name="image6.png"/>
+                    <pic:cNvPr id="0" name="image9.png"/>
                     <pic:cNvPicPr preferRelativeResize="0"/>
                   </pic:nvPicPr>
                   <pic:blipFill>
@@ -266,12 +266,12 @@
           <wp:inline distB="114300" distT="114300" distL="114300" distR="114300">
             <wp:extent cx="5943600" cy="4673600"/>
             <wp:effectExtent b="0" l="0" r="0" t="0"/>
-            <wp:docPr id="7" name="image4.png"/>
+            <wp:docPr id="10" name="image10.png"/>
             <a:graphic>
               <a:graphicData uri="http://schemas.openxmlformats.org/drawingml/2006/picture">
                 <pic:pic>
                   <pic:nvPicPr>
-                    <pic:cNvPr id="0" name="image4.png"/>
+                    <pic:cNvPr id="0" name="image10.png"/>
                     <pic:cNvPicPr preferRelativeResize="0"/>
                   </pic:nvPicPr>
                   <pic:blipFill>
@@ -321,12 +321,12 @@
           <wp:inline distB="114300" distT="114300" distL="114300" distR="114300">
             <wp:extent cx="5943600" cy="4673600"/>
             <wp:effectExtent b="0" l="0" r="0" t="0"/>
-            <wp:docPr id="3" name="image3.png"/>
+            <wp:docPr id="7" name="image2.png"/>
             <a:graphic>
               <a:graphicData uri="http://schemas.openxmlformats.org/drawingml/2006/picture">
                 <pic:pic>
                   <pic:nvPicPr>
-                    <pic:cNvPr id="0" name="image3.png"/>
+                    <pic:cNvPr id="0" name="image2.png"/>
                     <pic:cNvPicPr preferRelativeResize="0"/>
                   </pic:nvPicPr>
                   <pic:blipFill>
@@ -371,17 +371,37 @@
         <w:rPr/>
       </w:pPr>
       <w:r>
+        <w:rPr>
+          <w:rtl w:val="0"/>
+        </w:rPr>
+      </w:r>
+    </w:p>
+    <w:p>
+      <w:pPr>
+        <w:rPr/>
+      </w:pPr>
+      <w:r>
+        <w:rPr>
+          <w:rtl w:val="0"/>
+        </w:rPr>
+      </w:r>
+    </w:p>
+    <w:p>
+      <w:pPr>
+        <w:rPr/>
+      </w:pPr>
+      <w:r>
         <w:rPr/>
         <w:drawing>
           <wp:inline distB="114300" distT="114300" distL="114300" distR="114300">
             <wp:extent cx="5943600" cy="4673600"/>
             <wp:effectExtent b="0" l="0" r="0" t="0"/>
-            <wp:docPr id="4" name="image2.png"/>
+            <wp:docPr id="1" name="image6.png"/>
             <a:graphic>
               <a:graphicData uri="http://schemas.openxmlformats.org/drawingml/2006/picture">
                 <pic:pic>
                   <pic:nvPicPr>
-                    <pic:cNvPr id="0" name="image2.png"/>
+                    <pic:cNvPr id="0" name="image6.png"/>
                     <pic:cNvPicPr preferRelativeResize="0"/>
                   </pic:nvPicPr>
                   <pic:blipFill>
@@ -425,6 +445,213 @@
       <w:pPr>
         <w:rPr/>
       </w:pPr>
+      <w:r>
+        <w:rPr>
+          <w:rtl w:val="0"/>
+        </w:rPr>
+      </w:r>
+    </w:p>
+    <w:p>
+      <w:pPr>
+        <w:rPr/>
+      </w:pPr>
+      <w:r>
+        <w:rPr>
+          <w:rtl w:val="0"/>
+        </w:rPr>
+      </w:r>
+    </w:p>
+    <w:p>
+      <w:pPr>
+        <w:rPr/>
+      </w:pPr>
+      <w:r>
+        <w:rPr>
+          <w:rtl w:val="0"/>
+        </w:rPr>
+      </w:r>
+    </w:p>
+    <w:p>
+      <w:pPr>
+        <w:rPr/>
+      </w:pPr>
+      <w:r>
+        <w:rPr>
+          <w:rtl w:val="0"/>
+        </w:rPr>
+        <w:t xml:space="preserve">---------------------</w:t>
+      </w:r>
+    </w:p>
+    <w:p>
+      <w:pPr>
+        <w:rPr/>
+      </w:pPr>
+      <w:r>
+        <w:rPr>
+          <w:rtl w:val="0"/>
+        </w:rPr>
+      </w:r>
+    </w:p>
+    <w:p>
+      <w:pPr>
+        <w:rPr/>
+      </w:pPr>
+      <w:r>
+        <w:rPr>
+          <w:rtl w:val="0"/>
+        </w:rPr>
+      </w:r>
+    </w:p>
+    <w:p>
+      <w:pPr>
+        <w:rPr/>
+      </w:pPr>
+      <w:r>
+        <w:rPr>
+          <w:rtl w:val="0"/>
+        </w:rPr>
+        <w:t xml:space="preserve">Building a new Centos with Jenkins preinstalled via Docker</w:t>
+      </w:r>
+    </w:p>
+    <w:p>
+      <w:pPr>
+        <w:rPr/>
+      </w:pPr>
+      <w:r>
+        <w:rPr/>
+        <w:drawing>
+          <wp:inline distB="114300" distT="114300" distL="114300" distR="114300">
+            <wp:extent cx="5943600" cy="4673600"/>
+            <wp:effectExtent b="0" l="0" r="0" t="0"/>
+            <wp:docPr id="9" name="image7.png"/>
+            <a:graphic>
+              <a:graphicData uri="http://schemas.openxmlformats.org/drawingml/2006/picture">
+                <pic:pic>
+                  <pic:nvPicPr>
+                    <pic:cNvPr id="0" name="image7.png"/>
+                    <pic:cNvPicPr preferRelativeResize="0"/>
+                  </pic:nvPicPr>
+                  <pic:blipFill>
+                    <a:blip r:embed="rId13"/>
+                    <a:srcRect b="0" l="0" r="0" t="0"/>
+                    <a:stretch>
+                      <a:fillRect/>
+                    </a:stretch>
+                  </pic:blipFill>
+                  <pic:spPr>
+                    <a:xfrm>
+                      <a:off x="0" y="0"/>
+                      <a:ext cx="5943600" cy="4673600"/>
+                    </a:xfrm>
+                    <a:prstGeom prst="rect"/>
+                    <a:ln/>
+                  </pic:spPr>
+                </pic:pic>
+              </a:graphicData>
+            </a:graphic>
+          </wp:inline>
+        </w:drawing>
+      </w:r>
+      <w:r>
+        <w:rPr>
+          <w:rtl w:val="0"/>
+        </w:rPr>
+      </w:r>
+    </w:p>
+    <w:p>
+      <w:pPr>
+        <w:rPr/>
+      </w:pPr>
+      <w:r>
+        <w:rPr>
+          <w:rtl w:val="0"/>
+        </w:rPr>
+      </w:r>
+    </w:p>
+    <w:p>
+      <w:pPr>
+        <w:rPr/>
+      </w:pPr>
+      <w:r>
+        <w:rPr/>
+        <w:drawing>
+          <wp:inline distB="114300" distT="114300" distL="114300" distR="114300">
+            <wp:extent cx="5943600" cy="4724400"/>
+            <wp:effectExtent b="0" l="0" r="0" t="0"/>
+            <wp:docPr id="8" name="image4.png"/>
+            <a:graphic>
+              <a:graphicData uri="http://schemas.openxmlformats.org/drawingml/2006/picture">
+                <pic:pic>
+                  <pic:nvPicPr>
+                    <pic:cNvPr id="0" name="image4.png"/>
+                    <pic:cNvPicPr preferRelativeResize="0"/>
+                  </pic:nvPicPr>
+                  <pic:blipFill>
+                    <a:blip r:embed="rId14"/>
+                    <a:srcRect b="0" l="0" r="0" t="0"/>
+                    <a:stretch>
+                      <a:fillRect/>
+                    </a:stretch>
+                  </pic:blipFill>
+                  <pic:spPr>
+                    <a:xfrm>
+                      <a:off x="0" y="0"/>
+                      <a:ext cx="5943600" cy="4724400"/>
+                    </a:xfrm>
+                    <a:prstGeom prst="rect"/>
+                    <a:ln/>
+                  </pic:spPr>
+                </pic:pic>
+              </a:graphicData>
+            </a:graphic>
+          </wp:inline>
+        </w:drawing>
+      </w:r>
+      <w:r>
+        <w:rPr>
+          <w:rtl w:val="0"/>
+        </w:rPr>
+      </w:r>
+    </w:p>
+    <w:p>
+      <w:pPr>
+        <w:rPr/>
+      </w:pPr>
+      <w:r>
+        <w:rPr/>
+        <w:drawing>
+          <wp:inline distB="114300" distT="114300" distL="114300" distR="114300">
+            <wp:extent cx="5943600" cy="4457700"/>
+            <wp:effectExtent b="0" l="0" r="0" t="0"/>
+            <wp:docPr id="5" name="image5.png"/>
+            <a:graphic>
+              <a:graphicData uri="http://schemas.openxmlformats.org/drawingml/2006/picture">
+                <pic:pic>
+                  <pic:nvPicPr>
+                    <pic:cNvPr id="0" name="image5.png"/>
+                    <pic:cNvPicPr preferRelativeResize="0"/>
+                  </pic:nvPicPr>
+                  <pic:blipFill>
+                    <a:blip r:embed="rId15"/>
+                    <a:srcRect b="0" l="0" r="0" t="0"/>
+                    <a:stretch>
+                      <a:fillRect/>
+                    </a:stretch>
+                  </pic:blipFill>
+                  <pic:spPr>
+                    <a:xfrm>
+                      <a:off x="0" y="0"/>
+                      <a:ext cx="5943600" cy="4457700"/>
+                    </a:xfrm>
+                    <a:prstGeom prst="rect"/>
+                    <a:ln/>
+                  </pic:spPr>
+                </pic:pic>
+              </a:graphicData>
+            </a:graphic>
+          </wp:inline>
+        </w:drawing>
+      </w:r>
       <w:r>
         <w:rPr>
           <w:rtl w:val="0"/>

</xml_diff>